<commit_message>
Uploading files for lab
</commit_message>
<xml_diff>
--- a/Lab3/Lab3_Mulick.docx
+++ b/Lab3/Lab3_Mulick.docx
@@ -4,7 +4,465 @@
   <w:body>
     <w:p>
       <w:r>
-        <w:t>Danny Mulick, Database Management, Lab 3, Fall 2016</w:t>
+        <w:t xml:space="preserve">Danny Mulick, Database Management, Lab 3, </w:t>
+      </w:r>
+      <w:proofErr w:type="gramStart"/>
+      <w:r>
+        <w:t>Fall</w:t>
+      </w:r>
+      <w:proofErr w:type="gramEnd"/>
+      <w:r>
+        <w:t xml:space="preserve"> 2016</w:t>
+      </w:r>
+    </w:p>
+    <w:p>
+      <w:r>
+        <w:t>Queries screen-capped below</w:t>
+      </w:r>
+    </w:p>
+    <w:p>
+      <w:pPr>
+        <w:pStyle w:val="ListParagraph"/>
+        <w:numPr>
+          <w:ilvl w:val="0"/>
+          <w:numId w:val="1"/>
+        </w:numPr>
+      </w:pPr>
+      <w:r>
+        <w:rPr>
+          <w:noProof/>
+        </w:rPr>
+        <w:drawing>
+          <wp:inline distT="0" distB="0" distL="0" distR="0" wp14:anchorId="7F85F33D" wp14:editId="50D16F55">
+            <wp:extent cx="5943600" cy="3341370"/>
+            <wp:effectExtent l="0" t="0" r="0" b="0"/>
+            <wp:docPr id="1" name="Picture 1"/>
+            <wp:cNvGraphicFramePr>
+              <a:graphicFrameLocks xmlns:a="http://schemas.openxmlformats.org/drawingml/2006/main" noChangeAspect="1"/>
+            </wp:cNvGraphicFramePr>
+            <a:graphic xmlns:a="http://schemas.openxmlformats.org/drawingml/2006/main">
+              <a:graphicData uri="http://schemas.openxmlformats.org/drawingml/2006/picture">
+                <pic:pic xmlns:pic="http://schemas.openxmlformats.org/drawingml/2006/picture">
+                  <pic:nvPicPr>
+                    <pic:cNvPr id="0" name=""/>
+                    <pic:cNvPicPr/>
+                  </pic:nvPicPr>
+                  <pic:blipFill>
+                    <a:blip r:embed="rId6"/>
+                    <a:stretch>
+                      <a:fillRect/>
+                    </a:stretch>
+                  </pic:blipFill>
+                  <pic:spPr>
+                    <a:xfrm>
+                      <a:off x="0" y="0"/>
+                      <a:ext cx="5943600" cy="3341370"/>
+                    </a:xfrm>
+                    <a:prstGeom prst="rect">
+                      <a:avLst/>
+                    </a:prstGeom>
+                  </pic:spPr>
+                </pic:pic>
+              </a:graphicData>
+            </a:graphic>
+          </wp:inline>
+        </w:drawing>
+      </w:r>
+    </w:p>
+    <w:p>
+      <w:pPr>
+        <w:pStyle w:val="ListParagraph"/>
+        <w:numPr>
+          <w:ilvl w:val="0"/>
+          <w:numId w:val="1"/>
+        </w:numPr>
+      </w:pPr>
+      <w:r>
+        <w:rPr>
+          <w:noProof/>
+        </w:rPr>
+        <w:drawing>
+          <wp:inline distT="0" distB="0" distL="0" distR="0" wp14:anchorId="71E35F64" wp14:editId="45147976">
+            <wp:extent cx="5943600" cy="3341370"/>
+            <wp:effectExtent l="0" t="0" r="0" b="0"/>
+            <wp:docPr id="2" name="Picture 2"/>
+            <wp:cNvGraphicFramePr>
+              <a:graphicFrameLocks xmlns:a="http://schemas.openxmlformats.org/drawingml/2006/main" noChangeAspect="1"/>
+            </wp:cNvGraphicFramePr>
+            <a:graphic xmlns:a="http://schemas.openxmlformats.org/drawingml/2006/main">
+              <a:graphicData uri="http://schemas.openxmlformats.org/drawingml/2006/picture">
+                <pic:pic xmlns:pic="http://schemas.openxmlformats.org/drawingml/2006/picture">
+                  <pic:nvPicPr>
+                    <pic:cNvPr id="0" name=""/>
+                    <pic:cNvPicPr/>
+                  </pic:nvPicPr>
+                  <pic:blipFill>
+                    <a:blip r:embed="rId7"/>
+                    <a:stretch>
+                      <a:fillRect/>
+                    </a:stretch>
+                  </pic:blipFill>
+                  <pic:spPr>
+                    <a:xfrm>
+                      <a:off x="0" y="0"/>
+                      <a:ext cx="5943600" cy="3341370"/>
+                    </a:xfrm>
+                    <a:prstGeom prst="rect">
+                      <a:avLst/>
+                    </a:prstGeom>
+                  </pic:spPr>
+                </pic:pic>
+              </a:graphicData>
+            </a:graphic>
+          </wp:inline>
+        </w:drawing>
+      </w:r>
+    </w:p>
+    <w:p>
+      <w:pPr>
+        <w:pStyle w:val="ListParagraph"/>
+        <w:numPr>
+          <w:ilvl w:val="0"/>
+          <w:numId w:val="1"/>
+        </w:numPr>
+      </w:pPr>
+      <w:r>
+        <w:rPr>
+          <w:noProof/>
+        </w:rPr>
+        <w:lastRenderedPageBreak/>
+        <w:drawing>
+          <wp:inline distT="0" distB="0" distL="0" distR="0" wp14:anchorId="0EEBF72F" wp14:editId="161EDC84">
+            <wp:extent cx="5943600" cy="3341370"/>
+            <wp:effectExtent l="0" t="0" r="0" b="0"/>
+            <wp:docPr id="3" name="Picture 3"/>
+            <wp:cNvGraphicFramePr>
+              <a:graphicFrameLocks xmlns:a="http://schemas.openxmlformats.org/drawingml/2006/main" noChangeAspect="1"/>
+            </wp:cNvGraphicFramePr>
+            <a:graphic xmlns:a="http://schemas.openxmlformats.org/drawingml/2006/main">
+              <a:graphicData uri="http://schemas.openxmlformats.org/drawingml/2006/picture">
+                <pic:pic xmlns:pic="http://schemas.openxmlformats.org/drawingml/2006/picture">
+                  <pic:nvPicPr>
+                    <pic:cNvPr id="0" name=""/>
+                    <pic:cNvPicPr/>
+                  </pic:nvPicPr>
+                  <pic:blipFill>
+                    <a:blip r:embed="rId8"/>
+                    <a:stretch>
+                      <a:fillRect/>
+                    </a:stretch>
+                  </pic:blipFill>
+                  <pic:spPr>
+                    <a:xfrm>
+                      <a:off x="0" y="0"/>
+                      <a:ext cx="5943600" cy="3341370"/>
+                    </a:xfrm>
+                    <a:prstGeom prst="rect">
+                      <a:avLst/>
+                    </a:prstGeom>
+                  </pic:spPr>
+                </pic:pic>
+              </a:graphicData>
+            </a:graphic>
+          </wp:inline>
+        </w:drawing>
+      </w:r>
+    </w:p>
+    <w:p>
+      <w:pPr>
+        <w:pStyle w:val="ListParagraph"/>
+        <w:numPr>
+          <w:ilvl w:val="0"/>
+          <w:numId w:val="1"/>
+        </w:numPr>
+      </w:pPr>
+      <w:r>
+        <w:rPr>
+          <w:noProof/>
+        </w:rPr>
+        <w:drawing>
+          <wp:inline distT="0" distB="0" distL="0" distR="0" wp14:anchorId="396E64A3" wp14:editId="335F3CDD">
+            <wp:extent cx="5943600" cy="3341370"/>
+            <wp:effectExtent l="0" t="0" r="0" b="0"/>
+            <wp:docPr id="4" name="Picture 4"/>
+            <wp:cNvGraphicFramePr>
+              <a:graphicFrameLocks xmlns:a="http://schemas.openxmlformats.org/drawingml/2006/main" noChangeAspect="1"/>
+            </wp:cNvGraphicFramePr>
+            <a:graphic xmlns:a="http://schemas.openxmlformats.org/drawingml/2006/main">
+              <a:graphicData uri="http://schemas.openxmlformats.org/drawingml/2006/picture">
+                <pic:pic xmlns:pic="http://schemas.openxmlformats.org/drawingml/2006/picture">
+                  <pic:nvPicPr>
+                    <pic:cNvPr id="0" name=""/>
+                    <pic:cNvPicPr/>
+                  </pic:nvPicPr>
+                  <pic:blipFill>
+                    <a:blip r:embed="rId9"/>
+                    <a:stretch>
+                      <a:fillRect/>
+                    </a:stretch>
+                  </pic:blipFill>
+                  <pic:spPr>
+                    <a:xfrm>
+                      <a:off x="0" y="0"/>
+                      <a:ext cx="5943600" cy="3341370"/>
+                    </a:xfrm>
+                    <a:prstGeom prst="rect">
+                      <a:avLst/>
+                    </a:prstGeom>
+                  </pic:spPr>
+                </pic:pic>
+              </a:graphicData>
+            </a:graphic>
+          </wp:inline>
+        </w:drawing>
+      </w:r>
+    </w:p>
+    <w:p>
+      <w:pPr>
+        <w:pStyle w:val="ListParagraph"/>
+        <w:numPr>
+          <w:ilvl w:val="0"/>
+          <w:numId w:val="1"/>
+        </w:numPr>
+      </w:pPr>
+      <w:r>
+        <w:rPr>
+          <w:noProof/>
+        </w:rPr>
+        <w:lastRenderedPageBreak/>
+        <w:drawing>
+          <wp:inline distT="0" distB="0" distL="0" distR="0" wp14:anchorId="50B41B70" wp14:editId="5757220C">
+            <wp:extent cx="5943600" cy="3341370"/>
+            <wp:effectExtent l="0" t="0" r="0" b="0"/>
+            <wp:docPr id="6" name="Picture 6"/>
+            <wp:cNvGraphicFramePr>
+              <a:graphicFrameLocks xmlns:a="http://schemas.openxmlformats.org/drawingml/2006/main" noChangeAspect="1"/>
+            </wp:cNvGraphicFramePr>
+            <a:graphic xmlns:a="http://schemas.openxmlformats.org/drawingml/2006/main">
+              <a:graphicData uri="http://schemas.openxmlformats.org/drawingml/2006/picture">
+                <pic:pic xmlns:pic="http://schemas.openxmlformats.org/drawingml/2006/picture">
+                  <pic:nvPicPr>
+                    <pic:cNvPr id="0" name=""/>
+                    <pic:cNvPicPr/>
+                  </pic:nvPicPr>
+                  <pic:blipFill>
+                    <a:blip r:embed="rId10"/>
+                    <a:stretch>
+                      <a:fillRect/>
+                    </a:stretch>
+                  </pic:blipFill>
+                  <pic:spPr>
+                    <a:xfrm>
+                      <a:off x="0" y="0"/>
+                      <a:ext cx="5943600" cy="3341370"/>
+                    </a:xfrm>
+                    <a:prstGeom prst="rect">
+                      <a:avLst/>
+                    </a:prstGeom>
+                  </pic:spPr>
+                </pic:pic>
+              </a:graphicData>
+            </a:graphic>
+          </wp:inline>
+        </w:drawing>
+      </w:r>
+    </w:p>
+    <w:p>
+      <w:pPr>
+        <w:pStyle w:val="ListParagraph"/>
+        <w:numPr>
+          <w:ilvl w:val="0"/>
+          <w:numId w:val="1"/>
+        </w:numPr>
+      </w:pPr>
+      <w:r>
+        <w:rPr>
+          <w:noProof/>
+        </w:rPr>
+        <w:drawing>
+          <wp:inline distT="0" distB="0" distL="0" distR="0" wp14:anchorId="798906DC" wp14:editId="5E4AA35A">
+            <wp:extent cx="5943600" cy="3341370"/>
+            <wp:effectExtent l="0" t="0" r="0" b="0"/>
+            <wp:docPr id="7" name="Picture 7"/>
+            <wp:cNvGraphicFramePr>
+              <a:graphicFrameLocks xmlns:a="http://schemas.openxmlformats.org/drawingml/2006/main" noChangeAspect="1"/>
+            </wp:cNvGraphicFramePr>
+            <a:graphic xmlns:a="http://schemas.openxmlformats.org/drawingml/2006/main">
+              <a:graphicData uri="http://schemas.openxmlformats.org/drawingml/2006/picture">
+                <pic:pic xmlns:pic="http://schemas.openxmlformats.org/drawingml/2006/picture">
+                  <pic:nvPicPr>
+                    <pic:cNvPr id="0" name=""/>
+                    <pic:cNvPicPr/>
+                  </pic:nvPicPr>
+                  <pic:blipFill>
+                    <a:blip r:embed="rId11"/>
+                    <a:stretch>
+                      <a:fillRect/>
+                    </a:stretch>
+                  </pic:blipFill>
+                  <pic:spPr>
+                    <a:xfrm>
+                      <a:off x="0" y="0"/>
+                      <a:ext cx="5943600" cy="3341370"/>
+                    </a:xfrm>
+                    <a:prstGeom prst="rect">
+                      <a:avLst/>
+                    </a:prstGeom>
+                  </pic:spPr>
+                </pic:pic>
+              </a:graphicData>
+            </a:graphic>
+          </wp:inline>
+        </w:drawing>
+      </w:r>
+    </w:p>
+    <w:p>
+      <w:pPr>
+        <w:pStyle w:val="ListParagraph"/>
+        <w:numPr>
+          <w:ilvl w:val="0"/>
+          <w:numId w:val="1"/>
+        </w:numPr>
+      </w:pPr>
+      <w:r>
+        <w:rPr>
+          <w:noProof/>
+        </w:rPr>
+        <w:lastRenderedPageBreak/>
+        <w:drawing>
+          <wp:inline distT="0" distB="0" distL="0" distR="0" wp14:anchorId="08179C3D" wp14:editId="5A1EB3A1">
+            <wp:extent cx="5943600" cy="3341370"/>
+            <wp:effectExtent l="0" t="0" r="0" b="0"/>
+            <wp:docPr id="10" name="Picture 10"/>
+            <wp:cNvGraphicFramePr>
+              <a:graphicFrameLocks xmlns:a="http://schemas.openxmlformats.org/drawingml/2006/main" noChangeAspect="1"/>
+            </wp:cNvGraphicFramePr>
+            <a:graphic xmlns:a="http://schemas.openxmlformats.org/drawingml/2006/main">
+              <a:graphicData uri="http://schemas.openxmlformats.org/drawingml/2006/picture">
+                <pic:pic xmlns:pic="http://schemas.openxmlformats.org/drawingml/2006/picture">
+                  <pic:nvPicPr>
+                    <pic:cNvPr id="0" name=""/>
+                    <pic:cNvPicPr/>
+                  </pic:nvPicPr>
+                  <pic:blipFill>
+                    <a:blip r:embed="rId12"/>
+                    <a:stretch>
+                      <a:fillRect/>
+                    </a:stretch>
+                  </pic:blipFill>
+                  <pic:spPr>
+                    <a:xfrm>
+                      <a:off x="0" y="0"/>
+                      <a:ext cx="5943600" cy="3341370"/>
+                    </a:xfrm>
+                    <a:prstGeom prst="rect">
+                      <a:avLst/>
+                    </a:prstGeom>
+                  </pic:spPr>
+                </pic:pic>
+              </a:graphicData>
+            </a:graphic>
+          </wp:inline>
+        </w:drawing>
+      </w:r>
+    </w:p>
+    <w:p>
+      <w:pPr>
+        <w:pStyle w:val="ListParagraph"/>
+        <w:numPr>
+          <w:ilvl w:val="0"/>
+          <w:numId w:val="1"/>
+        </w:numPr>
+      </w:pPr>
+      <w:r>
+        <w:rPr>
+          <w:noProof/>
+        </w:rPr>
+        <w:drawing>
+          <wp:inline distT="0" distB="0" distL="0" distR="0" wp14:anchorId="6CBA3EA5" wp14:editId="3058494B">
+            <wp:extent cx="5943600" cy="3341370"/>
+            <wp:effectExtent l="0" t="0" r="0" b="0"/>
+            <wp:docPr id="9" name="Picture 9"/>
+            <wp:cNvGraphicFramePr>
+              <a:graphicFrameLocks xmlns:a="http://schemas.openxmlformats.org/drawingml/2006/main" noChangeAspect="1"/>
+            </wp:cNvGraphicFramePr>
+            <a:graphic xmlns:a="http://schemas.openxmlformats.org/drawingml/2006/main">
+              <a:graphicData uri="http://schemas.openxmlformats.org/drawingml/2006/picture">
+                <pic:pic xmlns:pic="http://schemas.openxmlformats.org/drawingml/2006/picture">
+                  <pic:nvPicPr>
+                    <pic:cNvPr id="0" name=""/>
+                    <pic:cNvPicPr/>
+                  </pic:nvPicPr>
+                  <pic:blipFill>
+                    <a:blip r:embed="rId13"/>
+                    <a:stretch>
+                      <a:fillRect/>
+                    </a:stretch>
+                  </pic:blipFill>
+                  <pic:spPr>
+                    <a:xfrm>
+                      <a:off x="0" y="0"/>
+                      <a:ext cx="5943600" cy="3341370"/>
+                    </a:xfrm>
+                    <a:prstGeom prst="rect">
+                      <a:avLst/>
+                    </a:prstGeom>
+                  </pic:spPr>
+                </pic:pic>
+              </a:graphicData>
+            </a:graphic>
+          </wp:inline>
+        </w:drawing>
+      </w:r>
+    </w:p>
+    <w:p>
+      <w:pPr>
+        <w:pStyle w:val="ListParagraph"/>
+        <w:numPr>
+          <w:ilvl w:val="0"/>
+          <w:numId w:val="1"/>
+        </w:numPr>
+      </w:pPr>
+      <w:r>
+        <w:rPr>
+          <w:noProof/>
+        </w:rPr>
+        <w:lastRenderedPageBreak/>
+        <w:drawing>
+          <wp:inline distT="0" distB="0" distL="0" distR="0" wp14:anchorId="67E86A80" wp14:editId="79733439">
+            <wp:extent cx="5943600" cy="3341370"/>
+            <wp:effectExtent l="0" t="0" r="0" b="0"/>
+            <wp:docPr id="11" name="Picture 11"/>
+            <wp:cNvGraphicFramePr>
+              <a:graphicFrameLocks xmlns:a="http://schemas.openxmlformats.org/drawingml/2006/main" noChangeAspect="1"/>
+            </wp:cNvGraphicFramePr>
+            <a:graphic xmlns:a="http://schemas.openxmlformats.org/drawingml/2006/main">
+              <a:graphicData uri="http://schemas.openxmlformats.org/drawingml/2006/picture">
+                <pic:pic xmlns:pic="http://schemas.openxmlformats.org/drawingml/2006/picture">
+                  <pic:nvPicPr>
+                    <pic:cNvPr id="0" name=""/>
+                    <pic:cNvPicPr/>
+                  </pic:nvPicPr>
+                  <pic:blipFill>
+                    <a:blip r:embed="rId14"/>
+                    <a:stretch>
+                      <a:fillRect/>
+                    </a:stretch>
+                  </pic:blipFill>
+                  <pic:spPr>
+                    <a:xfrm>
+                      <a:off x="0" y="0"/>
+                      <a:ext cx="5943600" cy="3341370"/>
+                    </a:xfrm>
+                    <a:prstGeom prst="rect">
+                      <a:avLst/>
+                    </a:prstGeom>
+                  </pic:spPr>
+                </pic:pic>
+              </a:graphicData>
+            </a:graphic>
+          </wp:inline>
+        </w:drawing>
       </w:r>
       <w:bookmarkStart w:id="0" w:name="_GoBack"/>
       <w:bookmarkEnd w:id="0"/>
@@ -17,6 +475,103 @@
     </w:sectPr>
   </w:body>
 </w:document>
+</file>
+
+<file path=word/numbering.xml><?xml version="1.0" encoding="utf-8"?>
+<w:numbering xmlns:wpc="http://schemas.microsoft.com/office/word/2010/wordprocessingCanvas" xmlns:mc="http://schemas.openxmlformats.org/markup-compatibility/2006" xmlns:o="urn:schemas-microsoft-com:office:office" xmlns:r="http://schemas.openxmlformats.org/officeDocument/2006/relationships" xmlns:m="http://schemas.openxmlformats.org/officeDocument/2006/math" xmlns:v="urn:schemas-microsoft-com:vml" xmlns:wp14="http://schemas.microsoft.com/office/word/2010/wordprocessingDrawing" xmlns:wp="http://schemas.openxmlformats.org/drawingml/2006/wordprocessingDrawing" xmlns:w10="urn:schemas-microsoft-com:office:word" xmlns:w="http://schemas.openxmlformats.org/wordprocessingml/2006/main" xmlns:w14="http://schemas.microsoft.com/office/word/2010/wordml" xmlns:wpg="http://schemas.microsoft.com/office/word/2010/wordprocessingGroup" xmlns:wpi="http://schemas.microsoft.com/office/word/2010/wordprocessingInk" xmlns:wne="http://schemas.microsoft.com/office/word/2006/wordml" xmlns:wps="http://schemas.microsoft.com/office/word/2010/wordprocessingShape" mc:Ignorable="w14 wp14">
+  <w:abstractNum w:abstractNumId="0">
+    <w:nsid w:val="09B178CC"/>
+    <w:multiLevelType w:val="hybridMultilevel"/>
+    <w:tmpl w:val="38B8341A"/>
+    <w:lvl w:ilvl="0" w:tplc="0409000F">
+      <w:start w:val="1"/>
+      <w:numFmt w:val="decimal"/>
+      <w:lvlText w:val="%1."/>
+      <w:lvlJc w:val="left"/>
+      <w:pPr>
+        <w:ind w:left="720" w:hanging="360"/>
+      </w:pPr>
+      <w:rPr>
+        <w:rFonts w:hint="default"/>
+      </w:rPr>
+    </w:lvl>
+    <w:lvl w:ilvl="1" w:tplc="04090019" w:tentative="1">
+      <w:start w:val="1"/>
+      <w:numFmt w:val="lowerLetter"/>
+      <w:lvlText w:val="%2."/>
+      <w:lvlJc w:val="left"/>
+      <w:pPr>
+        <w:ind w:left="1440" w:hanging="360"/>
+      </w:pPr>
+    </w:lvl>
+    <w:lvl w:ilvl="2" w:tplc="0409001B" w:tentative="1">
+      <w:start w:val="1"/>
+      <w:numFmt w:val="lowerRoman"/>
+      <w:lvlText w:val="%3."/>
+      <w:lvlJc w:val="right"/>
+      <w:pPr>
+        <w:ind w:left="2160" w:hanging="180"/>
+      </w:pPr>
+    </w:lvl>
+    <w:lvl w:ilvl="3" w:tplc="0409000F" w:tentative="1">
+      <w:start w:val="1"/>
+      <w:numFmt w:val="decimal"/>
+      <w:lvlText w:val="%4."/>
+      <w:lvlJc w:val="left"/>
+      <w:pPr>
+        <w:ind w:left="2880" w:hanging="360"/>
+      </w:pPr>
+    </w:lvl>
+    <w:lvl w:ilvl="4" w:tplc="04090019" w:tentative="1">
+      <w:start w:val="1"/>
+      <w:numFmt w:val="lowerLetter"/>
+      <w:lvlText w:val="%5."/>
+      <w:lvlJc w:val="left"/>
+      <w:pPr>
+        <w:ind w:left="3600" w:hanging="360"/>
+      </w:pPr>
+    </w:lvl>
+    <w:lvl w:ilvl="5" w:tplc="0409001B" w:tentative="1">
+      <w:start w:val="1"/>
+      <w:numFmt w:val="lowerRoman"/>
+      <w:lvlText w:val="%6."/>
+      <w:lvlJc w:val="right"/>
+      <w:pPr>
+        <w:ind w:left="4320" w:hanging="180"/>
+      </w:pPr>
+    </w:lvl>
+    <w:lvl w:ilvl="6" w:tplc="0409000F" w:tentative="1">
+      <w:start w:val="1"/>
+      <w:numFmt w:val="decimal"/>
+      <w:lvlText w:val="%7."/>
+      <w:lvlJc w:val="left"/>
+      <w:pPr>
+        <w:ind w:left="5040" w:hanging="360"/>
+      </w:pPr>
+    </w:lvl>
+    <w:lvl w:ilvl="7" w:tplc="04090019" w:tentative="1">
+      <w:start w:val="1"/>
+      <w:numFmt w:val="lowerLetter"/>
+      <w:lvlText w:val="%8."/>
+      <w:lvlJc w:val="left"/>
+      <w:pPr>
+        <w:ind w:left="5760" w:hanging="360"/>
+      </w:pPr>
+    </w:lvl>
+    <w:lvl w:ilvl="8" w:tplc="0409001B" w:tentative="1">
+      <w:start w:val="1"/>
+      <w:numFmt w:val="lowerRoman"/>
+      <w:lvlText w:val="%9."/>
+      <w:lvlJc w:val="right"/>
+      <w:pPr>
+        <w:ind w:left="6480" w:hanging="180"/>
+      </w:pPr>
+    </w:lvl>
+  </w:abstractNum>
+  <w:num w:numId="1">
+    <w:abstractNumId w:val="0"/>
+  </w:num>
+</w:numbering>
 </file>
 
 <file path=word/styles.xml><?xml version="1.0" encoding="utf-8"?>
@@ -206,6 +761,47 @@
     <w:semiHidden/>
     <w:unhideWhenUsed/>
   </w:style>
+  <w:style w:type="paragraph" w:styleId="BalloonText">
+    <w:name w:val="Balloon Text"/>
+    <w:basedOn w:val="Normal"/>
+    <w:link w:val="BalloonTextChar"/>
+    <w:uiPriority w:val="99"/>
+    <w:semiHidden/>
+    <w:unhideWhenUsed/>
+    <w:rsid w:val="004D01B6"/>
+    <w:pPr>
+      <w:spacing w:after="0" w:line="240" w:lineRule="auto"/>
+    </w:pPr>
+    <w:rPr>
+      <w:rFonts w:ascii="Tahoma" w:hAnsi="Tahoma" w:cs="Tahoma"/>
+      <w:sz w:val="16"/>
+      <w:szCs w:val="16"/>
+    </w:rPr>
+  </w:style>
+  <w:style w:type="character" w:customStyle="1" w:styleId="BalloonTextChar">
+    <w:name w:val="Balloon Text Char"/>
+    <w:basedOn w:val="DefaultParagraphFont"/>
+    <w:link w:val="BalloonText"/>
+    <w:uiPriority w:val="99"/>
+    <w:semiHidden/>
+    <w:rsid w:val="004D01B6"/>
+    <w:rPr>
+      <w:rFonts w:ascii="Tahoma" w:hAnsi="Tahoma" w:cs="Tahoma"/>
+      <w:sz w:val="16"/>
+      <w:szCs w:val="16"/>
+    </w:rPr>
+  </w:style>
+  <w:style w:type="paragraph" w:styleId="ListParagraph">
+    <w:name w:val="List Paragraph"/>
+    <w:basedOn w:val="Normal"/>
+    <w:uiPriority w:val="34"/>
+    <w:qFormat/>
+    <w:rsid w:val="004D01B6"/>
+    <w:pPr>
+      <w:ind w:left="720"/>
+      <w:contextualSpacing/>
+    </w:pPr>
+  </w:style>
 </w:styles>
 </file>
 
@@ -395,6 +991,47 @@
     <w:uiPriority w:val="99"/>
     <w:semiHidden/>
     <w:unhideWhenUsed/>
+  </w:style>
+  <w:style w:type="paragraph" w:styleId="BalloonText">
+    <w:name w:val="Balloon Text"/>
+    <w:basedOn w:val="Normal"/>
+    <w:link w:val="BalloonTextChar"/>
+    <w:uiPriority w:val="99"/>
+    <w:semiHidden/>
+    <w:unhideWhenUsed/>
+    <w:rsid w:val="004D01B6"/>
+    <w:pPr>
+      <w:spacing w:after="0" w:line="240" w:lineRule="auto"/>
+    </w:pPr>
+    <w:rPr>
+      <w:rFonts w:ascii="Tahoma" w:hAnsi="Tahoma" w:cs="Tahoma"/>
+      <w:sz w:val="16"/>
+      <w:szCs w:val="16"/>
+    </w:rPr>
+  </w:style>
+  <w:style w:type="character" w:customStyle="1" w:styleId="BalloonTextChar">
+    <w:name w:val="Balloon Text Char"/>
+    <w:basedOn w:val="DefaultParagraphFont"/>
+    <w:link w:val="BalloonText"/>
+    <w:uiPriority w:val="99"/>
+    <w:semiHidden/>
+    <w:rsid w:val="004D01B6"/>
+    <w:rPr>
+      <w:rFonts w:ascii="Tahoma" w:hAnsi="Tahoma" w:cs="Tahoma"/>
+      <w:sz w:val="16"/>
+      <w:szCs w:val="16"/>
+    </w:rPr>
+  </w:style>
+  <w:style w:type="paragraph" w:styleId="ListParagraph">
+    <w:name w:val="List Paragraph"/>
+    <w:basedOn w:val="Normal"/>
+    <w:uiPriority w:val="34"/>
+    <w:qFormat/>
+    <w:rsid w:val="004D01B6"/>
+    <w:pPr>
+      <w:ind w:left="720"/>
+      <w:contextualSpacing/>
+    </w:pPr>
   </w:style>
 </w:styles>
 </file>

</xml_diff>